<commit_message>
Mise A Jour visuel MockUp
</commit_message>
<xml_diff>
--- a/MockUp.2.docx
+++ b/MockUp.2.docx
@@ -7,9 +7,9 @@
       <w:r>
         <w:drawing>
           <wp:inline distT="0" distB="0" distL="114300" distR="114300">
-            <wp:extent cx="9814560" cy="6504305"/>
-            <wp:effectExtent l="0" t="0" r="15240" b="10795"/>
-            <wp:docPr id="1" name="Image 1"/>
+            <wp:extent cx="9769475" cy="6530975"/>
+            <wp:effectExtent l="0" t="0" r="3175" b="3175"/>
+            <wp:docPr id="2" name="Image 2"/>
             <wp:cNvGraphicFramePr>
               <a:graphicFrameLocks xmlns:a="http://schemas.openxmlformats.org/drawingml/2006/main" noChangeAspect="1"/>
             </wp:cNvGraphicFramePr>
@@ -17,7 +17,7 @@
               <a:graphicData uri="http://schemas.openxmlformats.org/drawingml/2006/picture">
                 <pic:pic xmlns:pic="http://schemas.openxmlformats.org/drawingml/2006/picture">
                   <pic:nvPicPr>
-                    <pic:cNvPr id="1" name="Image 1"/>
+                    <pic:cNvPr id="2" name="Image 2"/>
                     <pic:cNvPicPr>
                       <a:picLocks noChangeAspect="1"/>
                     </pic:cNvPicPr>
@@ -31,7 +31,7 @@
                   <pic:spPr>
                     <a:xfrm>
                       <a:off x="0" y="0"/>
-                      <a:ext cx="9814560" cy="6504305"/>
+                      <a:ext cx="9769475" cy="6530975"/>
                     </a:xfrm>
                     <a:prstGeom prst="rect">
                       <a:avLst/>

</xml_diff>